<commit_message>
Updated stand up meeting doc
</commit_message>
<xml_diff>
--- a/Documentation/Stand up Meeting Notes/Mern Project Week Notes.docx
+++ b/Documentation/Stand up Meeting Notes/Mern Project Week Notes.docx
@@ -330,6 +330,183 @@
           <w:rtl w:val="0"/>
         </w:rPr>
         <w:t xml:space="preserve">Yesterday, spent time helping break down the project and creating stories, creating the MoSCow and learning more MERN. Today, carrying on with MERN learning. Blockers, Unwell (with covid) unable to spend the same amount of time focused on the project, knowledge of MERN.</w:t>
+      </w:r>
+    </w:p>
+    <w:p>
+      <w:pPr>
+        <w:ind w:left="0" w:firstLine="0"/>
+        <w:rPr/>
+      </w:pPr>
+      <w:r>
+        <w:rPr>
+          <w:rtl w:val="0"/>
+        </w:rPr>
+      </w:r>
+    </w:p>
+    <w:p>
+      <w:pPr>
+        <w:ind w:left="0" w:firstLine="0"/>
+        <w:rPr/>
+      </w:pPr>
+      <w:r>
+        <w:rPr>
+          <w:rtl w:val="0"/>
+        </w:rPr>
+      </w:r>
+    </w:p>
+    <w:p>
+      <w:pPr>
+        <w:ind w:left="0" w:firstLine="0"/>
+        <w:rPr/>
+      </w:pPr>
+      <w:r>
+        <w:br w:type="page"/>
+      </w:r>
+      <w:r>
+        <w:rPr>
+          <w:rtl w:val="0"/>
+        </w:rPr>
+      </w:r>
+    </w:p>
+    <w:p>
+      <w:pPr>
+        <w:ind w:left="0" w:firstLine="0"/>
+        <w:rPr/>
+      </w:pPr>
+      <w:r>
+        <w:rPr>
+          <w:rtl w:val="0"/>
+        </w:rPr>
+        <w:t xml:space="preserve">03/08/22</w:t>
+      </w:r>
+    </w:p>
+    <w:p>
+      <w:pPr>
+        <w:ind w:left="0" w:firstLine="0"/>
+        <w:rPr/>
+      </w:pPr>
+      <w:r>
+        <w:rPr>
+          <w:rtl w:val="0"/>
+        </w:rPr>
+        <w:t xml:space="preserve">Devin</w:t>
+      </w:r>
+    </w:p>
+    <w:p>
+      <w:pPr>
+        <w:ind w:left="0" w:firstLine="0"/>
+        <w:rPr/>
+      </w:pPr>
+      <w:r>
+        <w:rPr>
+          <w:rtl w:val="0"/>
+        </w:rPr>
+        <w:t xml:space="preserve">Yesterday worked on risk assessment and starting our front end by creating a react app. Today plan on finishing at least wireframe and the home page so that we can send Morgan our wire frame and have a good start for the website.Blockers - lack of experience with jsx.</w:t>
+      </w:r>
+    </w:p>
+    <w:p>
+      <w:pPr>
+        <w:ind w:left="0" w:firstLine="0"/>
+        <w:rPr/>
+      </w:pPr>
+      <w:r>
+        <w:rPr>
+          <w:rtl w:val="0"/>
+        </w:rPr>
+      </w:r>
+    </w:p>
+    <w:p>
+      <w:pPr>
+        <w:ind w:left="0" w:firstLine="0"/>
+        <w:rPr/>
+      </w:pPr>
+      <w:r>
+        <w:rPr>
+          <w:rtl w:val="0"/>
+        </w:rPr>
+        <w:t xml:space="preserve">Hodan</w:t>
+      </w:r>
+    </w:p>
+    <w:p>
+      <w:pPr>
+        <w:ind w:left="0" w:firstLine="0"/>
+        <w:rPr/>
+      </w:pPr>
+      <w:r>
+        <w:rPr>
+          <w:rtl w:val="0"/>
+        </w:rPr>
+        <w:t xml:space="preserve">Yesterday worked on risk assessment and starting frontend and backend and planning where to go from there. Today working on home page, footer, and wireframe. Blockers, trying to understand coding with jsx.</w:t>
+      </w:r>
+    </w:p>
+    <w:p>
+      <w:pPr>
+        <w:ind w:left="0" w:firstLine="0"/>
+        <w:rPr/>
+      </w:pPr>
+      <w:r>
+        <w:rPr>
+          <w:rtl w:val="0"/>
+        </w:rPr>
+      </w:r>
+    </w:p>
+    <w:p>
+      <w:pPr>
+        <w:ind w:left="0" w:firstLine="0"/>
+        <w:rPr/>
+      </w:pPr>
+      <w:r>
+        <w:rPr>
+          <w:rtl w:val="0"/>
+        </w:rPr>
+        <w:t xml:space="preserve">Toseef</w:t>
+      </w:r>
+    </w:p>
+    <w:p>
+      <w:pPr>
+        <w:ind w:left="0" w:firstLine="0"/>
+        <w:rPr/>
+      </w:pPr>
+      <w:r>
+        <w:rPr>
+          <w:rtl w:val="0"/>
+        </w:rPr>
+        <w:t xml:space="preserve">Yesterday worked on risk assessment, planning structure for frontend. Today working on home page, header/navbar, and wireframe. Blockers, lack of experience with react/jsx.</w:t>
+      </w:r>
+    </w:p>
+    <w:p>
+      <w:pPr>
+        <w:ind w:left="0" w:firstLine="0"/>
+        <w:rPr/>
+      </w:pPr>
+      <w:r>
+        <w:rPr>
+          <w:rtl w:val="0"/>
+        </w:rPr>
+      </w:r>
+    </w:p>
+    <w:p>
+      <w:pPr>
+        <w:ind w:left="0" w:firstLine="0"/>
+        <w:rPr/>
+      </w:pPr>
+      <w:r>
+        <w:rPr>
+          <w:rtl w:val="0"/>
+        </w:rPr>
+        <w:t xml:space="preserve">Waseem</w:t>
+      </w:r>
+    </w:p>
+    <w:p>
+      <w:pPr>
+        <w:ind w:left="0" w:firstLine="0"/>
+        <w:rPr/>
+      </w:pPr>
+      <w:r>
+        <w:rPr>
+          <w:rtl w:val="0"/>
+        </w:rPr>
+        <w:t xml:space="preserve">Unable to attend (has covid which may be the cause?)</w:t>
       </w:r>
     </w:p>
     <w:sectPr>

</xml_diff>

<commit_message>
Updated Stand up notes for 04.08.22
</commit_message>
<xml_diff>
--- a/Documentation/Stand up Meeting Notes/Mern Project Week Notes.docx
+++ b/Documentation/Stand up Meeting Notes/Mern Project Week Notes.docx
@@ -507,6 +507,180 @@
           <w:rtl w:val="0"/>
         </w:rPr>
         <w:t xml:space="preserve">Unable to attend (has covid which may be the cause?)</w:t>
+      </w:r>
+    </w:p>
+    <w:p>
+      <w:pPr>
+        <w:ind w:left="0" w:firstLine="0"/>
+        <w:rPr/>
+      </w:pPr>
+      <w:r>
+        <w:rPr>
+          <w:rtl w:val="0"/>
+        </w:rPr>
+      </w:r>
+    </w:p>
+    <w:p>
+      <w:pPr>
+        <w:ind w:left="0" w:firstLine="0"/>
+        <w:rPr/>
+      </w:pPr>
+      <w:r>
+        <w:rPr>
+          <w:rtl w:val="0"/>
+        </w:rPr>
+      </w:r>
+    </w:p>
+    <w:p>
+      <w:pPr>
+        <w:ind w:left="0" w:firstLine="0"/>
+        <w:rPr/>
+      </w:pPr>
+      <w:r>
+        <w:rPr>
+          <w:rtl w:val="0"/>
+        </w:rPr>
+      </w:r>
+    </w:p>
+    <w:p>
+      <w:pPr>
+        <w:ind w:left="0" w:firstLine="0"/>
+        <w:rPr/>
+      </w:pPr>
+      <w:r>
+        <w:rPr>
+          <w:rtl w:val="0"/>
+        </w:rPr>
+        <w:t xml:space="preserve">04/08/22</w:t>
+      </w:r>
+    </w:p>
+    <w:p>
+      <w:pPr>
+        <w:ind w:left="0" w:firstLine="0"/>
+        <w:rPr/>
+      </w:pPr>
+      <w:r>
+        <w:rPr>
+          <w:rtl w:val="0"/>
+        </w:rPr>
+        <w:t xml:space="preserve">Devin</w:t>
+      </w:r>
+    </w:p>
+    <w:p>
+      <w:pPr>
+        <w:ind w:left="0" w:firstLine="0"/>
+        <w:rPr/>
+      </w:pPr>
+      <w:r>
+        <w:rPr>
+          <w:rtl w:val="0"/>
+        </w:rPr>
+        <w:t xml:space="preserve">Yesterday worked on Wireframe and footer. Today plan on looking into routes and how our app should actually be properly structured. Blockers - lack of knowledge</w:t>
+      </w:r>
+    </w:p>
+    <w:p>
+      <w:pPr>
+        <w:ind w:left="0" w:firstLine="0"/>
+        <w:rPr/>
+      </w:pPr>
+      <w:r>
+        <w:rPr>
+          <w:rtl w:val="0"/>
+        </w:rPr>
+      </w:r>
+    </w:p>
+    <w:p>
+      <w:pPr>
+        <w:ind w:left="0" w:firstLine="0"/>
+        <w:rPr/>
+      </w:pPr>
+      <w:r>
+        <w:rPr>
+          <w:rtl w:val="0"/>
+        </w:rPr>
+        <w:t xml:space="preserve">Hodan</w:t>
+      </w:r>
+    </w:p>
+    <w:p>
+      <w:pPr>
+        <w:ind w:left="0" w:firstLine="0"/>
+        <w:rPr/>
+      </w:pPr>
+      <w:r>
+        <w:rPr>
+          <w:rtl w:val="0"/>
+        </w:rPr>
+        <w:t xml:space="preserve">Yesterday worked on Wireframe, and navbar and styled it. Today looking at routes and work out what we’re doing with that. Blockers - Lack of knowledge with MERN projects</w:t>
+      </w:r>
+    </w:p>
+    <w:p>
+      <w:pPr>
+        <w:ind w:left="0" w:firstLine="0"/>
+        <w:rPr/>
+      </w:pPr>
+      <w:r>
+        <w:rPr>
+          <w:rtl w:val="0"/>
+        </w:rPr>
+      </w:r>
+    </w:p>
+    <w:p>
+      <w:pPr>
+        <w:ind w:left="0" w:firstLine="0"/>
+        <w:rPr/>
+      </w:pPr>
+      <w:r>
+        <w:rPr>
+          <w:rtl w:val="0"/>
+        </w:rPr>
+        <w:t xml:space="preserve">Toseef</w:t>
+      </w:r>
+    </w:p>
+    <w:p>
+      <w:pPr>
+        <w:ind w:left="0" w:firstLine="0"/>
+        <w:rPr/>
+      </w:pPr>
+      <w:r>
+        <w:rPr>
+          <w:rtl w:val="0"/>
+        </w:rPr>
+        <w:t xml:space="preserve">Yesterday worked on wireframe and home page. Today working on backend. Blockers - lack of knowledge and experience</w:t>
+      </w:r>
+    </w:p>
+    <w:p>
+      <w:pPr>
+        <w:ind w:left="0" w:firstLine="0"/>
+        <w:rPr/>
+      </w:pPr>
+      <w:r>
+        <w:rPr>
+          <w:rtl w:val="0"/>
+        </w:rPr>
+      </w:r>
+    </w:p>
+    <w:p>
+      <w:pPr>
+        <w:ind w:left="0" w:firstLine="0"/>
+        <w:rPr/>
+      </w:pPr>
+      <w:r>
+        <w:rPr>
+          <w:rtl w:val="0"/>
+        </w:rPr>
+        <w:t xml:space="preserve">Waseem</w:t>
+      </w:r>
+    </w:p>
+    <w:p>
+      <w:pPr>
+        <w:ind w:left="0" w:firstLine="0"/>
+        <w:rPr/>
+      </w:pPr>
+      <w:r>
+        <w:rPr>
+          <w:rtl w:val="0"/>
+        </w:rPr>
+        <w:t xml:space="preserve">Yesterday worked on wireframe. Today catching up on what we have done and help build some sites. Blockers - unwell, need to spend time catching up.</w:t>
       </w:r>
     </w:p>
     <w:sectPr>

</xml_diff>

<commit_message>
updated stand up notes for 05.08.22
</commit_message>
<xml_diff>
--- a/Documentation/Stand up Meeting Notes/Mern Project Week Notes.docx
+++ b/Documentation/Stand up Meeting Notes/Mern Project Week Notes.docx
@@ -681,6 +681,194 @@
           <w:rtl w:val="0"/>
         </w:rPr>
         <w:t xml:space="preserve">Yesterday worked on wireframe. Today catching up on what we have done and help build some sites. Blockers - unwell, need to spend time catching up.</w:t>
+      </w:r>
+    </w:p>
+    <w:p>
+      <w:pPr>
+        <w:ind w:left="0" w:firstLine="0"/>
+        <w:rPr/>
+      </w:pPr>
+      <w:r>
+        <w:rPr>
+          <w:rtl w:val="0"/>
+        </w:rPr>
+      </w:r>
+    </w:p>
+    <w:p>
+      <w:pPr>
+        <w:ind w:left="0" w:firstLine="0"/>
+        <w:rPr/>
+      </w:pPr>
+      <w:r>
+        <w:rPr>
+          <w:rtl w:val="0"/>
+        </w:rPr>
+      </w:r>
+    </w:p>
+    <w:p>
+      <w:pPr>
+        <w:ind w:left="0" w:firstLine="0"/>
+        <w:rPr/>
+      </w:pPr>
+      <w:r>
+        <w:br w:type="page"/>
+      </w:r>
+      <w:r>
+        <w:rPr>
+          <w:rtl w:val="0"/>
+        </w:rPr>
+      </w:r>
+    </w:p>
+    <w:p>
+      <w:pPr>
+        <w:ind w:left="0" w:firstLine="0"/>
+        <w:rPr/>
+      </w:pPr>
+      <w:r>
+        <w:rPr>
+          <w:rtl w:val="0"/>
+        </w:rPr>
+        <w:t xml:space="preserve">05/08/2022</w:t>
+      </w:r>
+    </w:p>
+    <w:p>
+      <w:pPr>
+        <w:ind w:left="0" w:firstLine="0"/>
+        <w:rPr/>
+      </w:pPr>
+      <w:r>
+        <w:rPr>
+          <w:rtl w:val="0"/>
+        </w:rPr>
+        <w:t xml:space="preserve">Devin</w:t>
+      </w:r>
+    </w:p>
+    <w:p>
+      <w:pPr>
+        <w:ind w:left="0" w:firstLine="0"/>
+        <w:rPr/>
+      </w:pPr>
+      <w:r>
+        <w:rPr>
+          <w:rtl w:val="0"/>
+        </w:rPr>
+        <w:t xml:space="preserve">Yesterday working on routing and finding out installs and imports for bootstrap worked on Opening times page and styling that with bootstrap.Today  going to be working on content and styling of other pages - might look into a login system with the react usestates. Blockers - none for now.</w:t>
+      </w:r>
+    </w:p>
+    <w:p>
+      <w:pPr>
+        <w:ind w:left="0" w:firstLine="0"/>
+        <w:rPr/>
+      </w:pPr>
+      <w:r>
+        <w:rPr>
+          <w:rtl w:val="0"/>
+        </w:rPr>
+      </w:r>
+    </w:p>
+    <w:p>
+      <w:pPr>
+        <w:ind w:left="0" w:firstLine="0"/>
+        <w:rPr/>
+      </w:pPr>
+      <w:r>
+        <w:rPr>
+          <w:rtl w:val="0"/>
+        </w:rPr>
+      </w:r>
+    </w:p>
+    <w:p>
+      <w:pPr>
+        <w:ind w:left="0" w:firstLine="0"/>
+        <w:rPr/>
+      </w:pPr>
+      <w:r>
+        <w:rPr>
+          <w:rtl w:val="0"/>
+        </w:rPr>
+        <w:t xml:space="preserve">Hodan</w:t>
+      </w:r>
+    </w:p>
+    <w:p>
+      <w:pPr>
+        <w:ind w:left="0" w:firstLine="0"/>
+        <w:rPr/>
+      </w:pPr>
+      <w:r>
+        <w:rPr>
+          <w:rtl w:val="0"/>
+        </w:rPr>
+        <w:t xml:space="preserve">Yesterday Worked on Navbar, home page, bootstrap importing, routes, links. Today working on the front end design for pages and styling them with bootstrap. Blockers - none for now.</w:t>
+      </w:r>
+    </w:p>
+    <w:p>
+      <w:pPr>
+        <w:ind w:left="0" w:firstLine="0"/>
+        <w:rPr/>
+      </w:pPr>
+      <w:r>
+        <w:rPr>
+          <w:rtl w:val="0"/>
+        </w:rPr>
+      </w:r>
+    </w:p>
+    <w:p>
+      <w:pPr>
+        <w:ind w:left="0" w:firstLine="0"/>
+        <w:rPr/>
+      </w:pPr>
+      <w:r>
+        <w:rPr>
+          <w:rtl w:val="0"/>
+        </w:rPr>
+        <w:t xml:space="preserve">Toseef</w:t>
+      </w:r>
+    </w:p>
+    <w:p>
+      <w:pPr>
+        <w:ind w:left="0" w:firstLine="0"/>
+        <w:rPr/>
+      </w:pPr>
+      <w:r>
+        <w:rPr>
+          <w:rtl w:val="0"/>
+        </w:rPr>
+        <w:t xml:space="preserve">Yesterday worked on Routes and links on the footer, finding out how to import bootstrap. Today Working on pages content and styling. Blockers - fine for now</w:t>
+      </w:r>
+    </w:p>
+    <w:p>
+      <w:pPr>
+        <w:ind w:left="0" w:firstLine="0"/>
+        <w:rPr/>
+      </w:pPr>
+      <w:r>
+        <w:rPr>
+          <w:rtl w:val="0"/>
+        </w:rPr>
+      </w:r>
+    </w:p>
+    <w:p>
+      <w:pPr>
+        <w:ind w:left="0" w:firstLine="0"/>
+        <w:rPr/>
+      </w:pPr>
+      <w:r>
+        <w:rPr>
+          <w:rtl w:val="0"/>
+        </w:rPr>
+        <w:t xml:space="preserve">Waseem</w:t>
+      </w:r>
+    </w:p>
+    <w:p>
+      <w:pPr>
+        <w:ind w:left="0" w:firstLine="0"/>
+        <w:rPr/>
+      </w:pPr>
+      <w:r>
+        <w:rPr>
+          <w:rtl w:val="0"/>
+        </w:rPr>
+        <w:t xml:space="preserve">Yesterday worked on routing, content and styling for pages. Today working on more content and styling for pages. Blockers - Still ill and can’t spend too much time in front of the screen without fatiguing.</w:t>
       </w:r>
     </w:p>
     <w:sectPr>

</xml_diff>

<commit_message>
Updated stand up notes for 08.08.22
</commit_message>
<xml_diff>
--- a/Documentation/Stand up Meeting Notes/Mern Project Week Notes.docx
+++ b/Documentation/Stand up Meeting Notes/Mern Project Week Notes.docx
@@ -869,6 +869,169 @@
           <w:rtl w:val="0"/>
         </w:rPr>
         <w:t xml:space="preserve">Yesterday worked on routing, content and styling for pages. Today working on more content and styling for pages. Blockers - Still ill and can’t spend too much time in front of the screen without fatiguing.</w:t>
+      </w:r>
+    </w:p>
+    <w:p>
+      <w:pPr>
+        <w:ind w:left="0" w:firstLine="0"/>
+        <w:rPr/>
+      </w:pPr>
+      <w:r>
+        <w:rPr>
+          <w:rtl w:val="0"/>
+        </w:rPr>
+      </w:r>
+    </w:p>
+    <w:p>
+      <w:pPr>
+        <w:ind w:left="0" w:firstLine="0"/>
+        <w:rPr/>
+      </w:pPr>
+      <w:r>
+        <w:rPr>
+          <w:rtl w:val="0"/>
+        </w:rPr>
+      </w:r>
+    </w:p>
+    <w:p>
+      <w:pPr>
+        <w:ind w:left="0" w:firstLine="0"/>
+        <w:rPr/>
+      </w:pPr>
+      <w:r>
+        <w:rPr>
+          <w:rtl w:val="0"/>
+        </w:rPr>
+        <w:t xml:space="preserve">08/08/22</w:t>
+      </w:r>
+    </w:p>
+    <w:p>
+      <w:pPr>
+        <w:ind w:left="0" w:firstLine="0"/>
+        <w:rPr/>
+      </w:pPr>
+      <w:r>
+        <w:rPr>
+          <w:rtl w:val="0"/>
+        </w:rPr>
+        <w:t xml:space="preserve">Devin</w:t>
+      </w:r>
+    </w:p>
+    <w:p>
+      <w:pPr>
+        <w:ind w:left="0" w:firstLine="0"/>
+        <w:rPr/>
+      </w:pPr>
+      <w:r>
+        <w:rPr>
+          <w:rtl w:val="0"/>
+        </w:rPr>
+        <w:t xml:space="preserve">Yesterday/Friday worked on front end web pages and styling. Today plan on finishing some of the pages I started and looking into either bank end mongo, discussion board page, contact us email form, or the search function. Blockers - lack of knowledge.</w:t>
+      </w:r>
+    </w:p>
+    <w:p>
+      <w:pPr>
+        <w:ind w:left="0" w:firstLine="0"/>
+        <w:rPr/>
+      </w:pPr>
+      <w:r>
+        <w:rPr>
+          <w:rtl w:val="0"/>
+        </w:rPr>
+      </w:r>
+    </w:p>
+    <w:p>
+      <w:pPr>
+        <w:ind w:left="0" w:firstLine="0"/>
+        <w:rPr/>
+      </w:pPr>
+      <w:r>
+        <w:rPr>
+          <w:rtl w:val="0"/>
+        </w:rPr>
+        <w:t xml:space="preserve">Hodan</w:t>
+      </w:r>
+    </w:p>
+    <w:p>
+      <w:pPr>
+        <w:ind w:left="0" w:firstLine="0"/>
+        <w:rPr/>
+      </w:pPr>
+      <w:r>
+        <w:rPr>
+          <w:rtl w:val="0"/>
+        </w:rPr>
+        <w:t xml:space="preserve">Yesterday/Friday worked on content and styling on web pages and links on nav bar. Today will set up the search function and movies api. Blockers - lack of knowledge.</w:t>
+      </w:r>
+    </w:p>
+    <w:p>
+      <w:pPr>
+        <w:ind w:left="0" w:firstLine="0"/>
+        <w:rPr/>
+      </w:pPr>
+      <w:r>
+        <w:rPr>
+          <w:rtl w:val="0"/>
+        </w:rPr>
+      </w:r>
+    </w:p>
+    <w:p>
+      <w:pPr>
+        <w:ind w:left="0" w:firstLine="0"/>
+        <w:rPr/>
+      </w:pPr>
+      <w:r>
+        <w:rPr>
+          <w:rtl w:val="0"/>
+        </w:rPr>
+        <w:t xml:space="preserve">Toseef</w:t>
+      </w:r>
+    </w:p>
+    <w:p>
+      <w:pPr>
+        <w:ind w:left="0" w:firstLine="0"/>
+        <w:rPr/>
+      </w:pPr>
+      <w:r>
+        <w:rPr>
+          <w:rtl w:val="0"/>
+        </w:rPr>
+        <w:t xml:space="preserve">Yesterday/Friday worked on content and styling on some of the web pages. Today will be adding more content and styling for unfinished pages, working on setting up the back-end. Blockers - lack of knowledge.</w:t>
+      </w:r>
+    </w:p>
+    <w:p>
+      <w:pPr>
+        <w:ind w:left="0" w:firstLine="0"/>
+        <w:rPr/>
+      </w:pPr>
+      <w:r>
+        <w:rPr>
+          <w:rtl w:val="0"/>
+        </w:rPr>
+      </w:r>
+    </w:p>
+    <w:p>
+      <w:pPr>
+        <w:ind w:left="0" w:firstLine="0"/>
+        <w:rPr/>
+      </w:pPr>
+      <w:r>
+        <w:rPr>
+          <w:rtl w:val="0"/>
+        </w:rPr>
+        <w:t xml:space="preserve">Waseem</w:t>
+      </w:r>
+    </w:p>
+    <w:p>
+      <w:pPr>
+        <w:ind w:left="0" w:firstLine="0"/>
+        <w:rPr/>
+      </w:pPr>
+      <w:r>
+        <w:rPr>
+          <w:rtl w:val="0"/>
+        </w:rPr>
+        <w:t xml:space="preserve">Yesterday/Friday worked on content and styling. Today will be adding more content and working on styling. Blockers - </w:t>
       </w:r>
     </w:p>
     <w:sectPr>

</xml_diff>

<commit_message>
Standup notes updated for 09.08.22
</commit_message>
<xml_diff>
--- a/Documentation/Stand up Meeting Notes/Mern Project Week Notes.docx
+++ b/Documentation/Stand up Meeting Notes/Mern Project Week Notes.docx
@@ -1032,6 +1032,155 @@
           <w:rtl w:val="0"/>
         </w:rPr>
         <w:t xml:space="preserve">Yesterday/Friday worked on content and styling. Today will be adding more content and working on styling. Blockers - </w:t>
+      </w:r>
+      <w:r>
+        <w:br w:type="page"/>
+      </w:r>
+      <w:r>
+        <w:rPr>
+          <w:rtl w:val="0"/>
+        </w:rPr>
+      </w:r>
+    </w:p>
+    <w:p>
+      <w:pPr>
+        <w:ind w:left="0" w:firstLine="0"/>
+        <w:rPr/>
+      </w:pPr>
+      <w:r>
+        <w:rPr>
+          <w:rtl w:val="0"/>
+        </w:rPr>
+        <w:t xml:space="preserve">09/08/22</w:t>
+      </w:r>
+    </w:p>
+    <w:p>
+      <w:pPr>
+        <w:ind w:left="0" w:firstLine="0"/>
+        <w:rPr/>
+      </w:pPr>
+      <w:r>
+        <w:rPr>
+          <w:rtl w:val="0"/>
+        </w:rPr>
+        <w:t xml:space="preserve">Devin</w:t>
+      </w:r>
+    </w:p>
+    <w:p>
+      <w:pPr>
+        <w:ind w:left="0" w:firstLine="0"/>
+        <w:rPr/>
+      </w:pPr>
+      <w:r>
+        <w:rPr>
+          <w:rtl w:val="0"/>
+        </w:rPr>
+        <w:t xml:space="preserve">Yesterday Worked on page content and styling and started working on backend. Today working on the backend. Blockers - lack of knowledge</w:t>
+      </w:r>
+    </w:p>
+    <w:p>
+      <w:pPr>
+        <w:ind w:left="0" w:firstLine="0"/>
+        <w:rPr/>
+      </w:pPr>
+      <w:r>
+        <w:rPr>
+          <w:rtl w:val="0"/>
+        </w:rPr>
+      </w:r>
+    </w:p>
+    <w:p>
+      <w:pPr>
+        <w:ind w:left="0" w:firstLine="0"/>
+        <w:rPr/>
+      </w:pPr>
+      <w:r>
+        <w:rPr>
+          <w:rtl w:val="0"/>
+        </w:rPr>
+        <w:t xml:space="preserve">Hodan</w:t>
+      </w:r>
+    </w:p>
+    <w:p>
+      <w:pPr>
+        <w:ind w:left="0" w:firstLine="0"/>
+        <w:rPr/>
+      </w:pPr>
+      <w:r>
+        <w:rPr>
+          <w:rtl w:val="0"/>
+        </w:rPr>
+        <w:t xml:space="preserve">Yesterday worked on page content and styling, discussion board. Today working on payment system. Blockers - backend not set up yet.</w:t>
+      </w:r>
+    </w:p>
+    <w:p>
+      <w:pPr>
+        <w:ind w:left="0" w:firstLine="0"/>
+        <w:rPr/>
+      </w:pPr>
+      <w:r>
+        <w:rPr>
+          <w:rtl w:val="0"/>
+        </w:rPr>
+      </w:r>
+    </w:p>
+    <w:p>
+      <w:pPr>
+        <w:ind w:left="0" w:firstLine="0"/>
+        <w:rPr/>
+      </w:pPr>
+      <w:r>
+        <w:rPr>
+          <w:rtl w:val="0"/>
+        </w:rPr>
+        <w:t xml:space="preserve">Toseef</w:t>
+      </w:r>
+    </w:p>
+    <w:p>
+      <w:pPr>
+        <w:ind w:left="0" w:firstLine="0"/>
+        <w:rPr/>
+      </w:pPr>
+      <w:r>
+        <w:rPr>
+          <w:rtl w:val="0"/>
+        </w:rPr>
+        <w:t xml:space="preserve">Yesterday worked on page content and styling, made the email us function on the contact page. Working on backend. Blockers - lack of knowledge</w:t>
+      </w:r>
+    </w:p>
+    <w:p>
+      <w:pPr>
+        <w:ind w:left="0" w:firstLine="0"/>
+        <w:rPr/>
+      </w:pPr>
+      <w:r>
+        <w:rPr>
+          <w:rtl w:val="0"/>
+        </w:rPr>
+      </w:r>
+    </w:p>
+    <w:p>
+      <w:pPr>
+        <w:ind w:left="0" w:firstLine="0"/>
+        <w:rPr/>
+      </w:pPr>
+      <w:r>
+        <w:rPr>
+          <w:rtl w:val="0"/>
+        </w:rPr>
+        <w:t xml:space="preserve">Waseem</w:t>
+      </w:r>
+    </w:p>
+    <w:p>
+      <w:pPr>
+        <w:ind w:left="0" w:firstLine="0"/>
+        <w:rPr/>
+      </w:pPr>
+      <w:r>
+        <w:rPr>
+          <w:rtl w:val="0"/>
+        </w:rPr>
+        <w:t xml:space="preserve">Yesterday on page content and styling. Today working on documentation. Blockers - </w:t>
       </w:r>
     </w:p>
     <w:sectPr>

</xml_diff>

<commit_message>
Updated stand up notes 11.08.22
</commit_message>
<xml_diff>
--- a/Documentation/Stand up Meeting Notes/Mern Project Week Notes.docx
+++ b/Documentation/Stand up Meeting Notes/Mern Project Week Notes.docx
@@ -1180,7 +1180,321 @@
         <w:rPr>
           <w:rtl w:val="0"/>
         </w:rPr>
-        <w:t xml:space="preserve">Yesterday on page content and styling. Today working on documentation. Blockers - </w:t>
+        <w:t xml:space="preserve">Yesterday worked on page content and styling. Today working on documentation. Blockers - </w:t>
+      </w:r>
+    </w:p>
+    <w:p>
+      <w:pPr>
+        <w:ind w:left="0" w:firstLine="0"/>
+        <w:rPr/>
+      </w:pPr>
+      <w:r>
+        <w:rPr>
+          <w:rtl w:val="0"/>
+        </w:rPr>
+      </w:r>
+    </w:p>
+    <w:p>
+      <w:pPr>
+        <w:ind w:left="0" w:firstLine="0"/>
+        <w:rPr/>
+      </w:pPr>
+      <w:r>
+        <w:rPr>
+          <w:rtl w:val="0"/>
+        </w:rPr>
+      </w:r>
+    </w:p>
+    <w:p>
+      <w:pPr>
+        <w:ind w:left="0" w:firstLine="0"/>
+        <w:rPr/>
+      </w:pPr>
+      <w:r>
+        <w:rPr>
+          <w:rtl w:val="0"/>
+        </w:rPr>
+        <w:t xml:space="preserve">10/08/22</w:t>
+      </w:r>
+    </w:p>
+    <w:p>
+      <w:pPr>
+        <w:ind w:left="0" w:firstLine="0"/>
+        <w:rPr/>
+      </w:pPr>
+      <w:r>
+        <w:rPr>
+          <w:rtl w:val="0"/>
+        </w:rPr>
+        <w:t xml:space="preserve">Devin</w:t>
+      </w:r>
+    </w:p>
+    <w:p>
+      <w:pPr>
+        <w:ind w:left="0" w:firstLine="0"/>
+        <w:rPr/>
+      </w:pPr>
+      <w:r>
+        <w:rPr>
+          <w:rtl w:val="0"/>
+        </w:rPr>
+        <w:t xml:space="preserve">Yesterday worked on backend. Today working on discussion board. Blockers - lack of knowledge</w:t>
+      </w:r>
+    </w:p>
+    <w:p>
+      <w:pPr>
+        <w:ind w:left="0" w:firstLine="0"/>
+        <w:rPr/>
+      </w:pPr>
+      <w:r>
+        <w:rPr>
+          <w:rtl w:val="0"/>
+        </w:rPr>
+      </w:r>
+    </w:p>
+    <w:p>
+      <w:pPr>
+        <w:ind w:left="0" w:firstLine="0"/>
+        <w:rPr/>
+      </w:pPr>
+      <w:r>
+        <w:rPr>
+          <w:rtl w:val="0"/>
+        </w:rPr>
+        <w:t xml:space="preserve">Hodan</w:t>
+      </w:r>
+    </w:p>
+    <w:p>
+      <w:pPr>
+        <w:ind w:left="0" w:firstLine="0"/>
+        <w:rPr/>
+      </w:pPr>
+      <w:r>
+        <w:rPr>
+          <w:rtl w:val="0"/>
+        </w:rPr>
+        <w:t xml:space="preserve">Yesterday worked on booking system. Today working on search bar functionality. Blockers </w:t>
+      </w:r>
+    </w:p>
+    <w:p>
+      <w:pPr>
+        <w:ind w:left="0" w:firstLine="0"/>
+        <w:rPr/>
+      </w:pPr>
+      <w:r>
+        <w:rPr>
+          <w:rtl w:val="0"/>
+        </w:rPr>
+      </w:r>
+    </w:p>
+    <w:p>
+      <w:pPr>
+        <w:ind w:left="0" w:firstLine="0"/>
+        <w:rPr/>
+      </w:pPr>
+      <w:r>
+        <w:rPr>
+          <w:rtl w:val="0"/>
+        </w:rPr>
+        <w:t xml:space="preserve">Toseef</w:t>
+      </w:r>
+    </w:p>
+    <w:p>
+      <w:pPr>
+        <w:ind w:left="0" w:firstLine="0"/>
+        <w:rPr/>
+      </w:pPr>
+      <w:r>
+        <w:rPr>
+          <w:rtl w:val="0"/>
+        </w:rPr>
+        <w:t xml:space="preserve">Yesterday worked on backend. Today working on styling and content for remaining pages. Blockers - </w:t>
+      </w:r>
+    </w:p>
+    <w:p>
+      <w:pPr>
+        <w:ind w:left="0" w:firstLine="0"/>
+        <w:rPr/>
+      </w:pPr>
+      <w:r>
+        <w:rPr>
+          <w:rtl w:val="0"/>
+        </w:rPr>
+      </w:r>
+    </w:p>
+    <w:p>
+      <w:pPr>
+        <w:ind w:left="0" w:firstLine="0"/>
+        <w:rPr/>
+      </w:pPr>
+      <w:r>
+        <w:rPr>
+          <w:rtl w:val="0"/>
+        </w:rPr>
+        <w:t xml:space="preserve">Waseem</w:t>
+      </w:r>
+    </w:p>
+    <w:p>
+      <w:pPr>
+        <w:rPr/>
+      </w:pPr>
+      <w:r>
+        <w:rPr>
+          <w:rtl w:val="0"/>
+        </w:rPr>
+        <w:t xml:space="preserve">Yesterday worked on documentation. Today working on documentation. Blockers - </w:t>
+      </w:r>
+    </w:p>
+    <w:p>
+      <w:pPr>
+        <w:rPr/>
+      </w:pPr>
+      <w:r>
+        <w:rPr>
+          <w:rtl w:val="0"/>
+        </w:rPr>
+      </w:r>
+    </w:p>
+    <w:p>
+      <w:pPr>
+        <w:rPr/>
+      </w:pPr>
+      <w:r>
+        <w:br w:type="page"/>
+      </w:r>
+      <w:r>
+        <w:rPr>
+          <w:rtl w:val="0"/>
+        </w:rPr>
+      </w:r>
+    </w:p>
+    <w:p>
+      <w:pPr>
+        <w:rPr/>
+      </w:pPr>
+      <w:r>
+        <w:rPr>
+          <w:rtl w:val="0"/>
+        </w:rPr>
+        <w:t xml:space="preserve">11/08/22</w:t>
+      </w:r>
+    </w:p>
+    <w:p>
+      <w:pPr>
+        <w:rPr/>
+      </w:pPr>
+      <w:r>
+        <w:rPr>
+          <w:rtl w:val="0"/>
+        </w:rPr>
+        <w:t xml:space="preserve">Devin</w:t>
+      </w:r>
+    </w:p>
+    <w:p>
+      <w:pPr>
+        <w:rPr/>
+      </w:pPr>
+      <w:r>
+        <w:rPr>
+          <w:rtl w:val="0"/>
+        </w:rPr>
+        <w:t xml:space="preserve">Yesterday worked on discussion board. Today working on discussion board. Blockers -</w:t>
+      </w:r>
+    </w:p>
+    <w:p>
+      <w:pPr>
+        <w:rPr/>
+      </w:pPr>
+      <w:r>
+        <w:rPr>
+          <w:rtl w:val="0"/>
+        </w:rPr>
+      </w:r>
+    </w:p>
+    <w:p>
+      <w:pPr>
+        <w:rPr/>
+      </w:pPr>
+      <w:r>
+        <w:rPr>
+          <w:rtl w:val="0"/>
+        </w:rPr>
+        <w:t xml:space="preserve">Hodan</w:t>
+      </w:r>
+    </w:p>
+    <w:p>
+      <w:pPr>
+        <w:rPr/>
+      </w:pPr>
+      <w:r>
+        <w:rPr>
+          <w:rtl w:val="0"/>
+        </w:rPr>
+        <w:t xml:space="preserve">Yesterday worked on booking system. Today working on booking system. Blockers -</w:t>
+      </w:r>
+    </w:p>
+    <w:p>
+      <w:pPr>
+        <w:rPr/>
+      </w:pPr>
+      <w:r>
+        <w:rPr>
+          <w:rtl w:val="0"/>
+        </w:rPr>
+      </w:r>
+    </w:p>
+    <w:p>
+      <w:pPr>
+        <w:rPr/>
+      </w:pPr>
+      <w:r>
+        <w:rPr>
+          <w:rtl w:val="0"/>
+        </w:rPr>
+        <w:t xml:space="preserve">Toseef</w:t>
+      </w:r>
+    </w:p>
+    <w:p>
+      <w:pPr>
+        <w:rPr/>
+      </w:pPr>
+      <w:r>
+        <w:rPr>
+          <w:rtl w:val="0"/>
+        </w:rPr>
+        <w:t xml:space="preserve">Yesterday worked on search functionality. Today working on search functionality. Blockers- </w:t>
+      </w:r>
+    </w:p>
+    <w:p>
+      <w:pPr>
+        <w:rPr/>
+      </w:pPr>
+      <w:r>
+        <w:rPr>
+          <w:rtl w:val="0"/>
+        </w:rPr>
+      </w:r>
+    </w:p>
+    <w:p>
+      <w:pPr>
+        <w:rPr/>
+      </w:pPr>
+      <w:r>
+        <w:rPr>
+          <w:rtl w:val="0"/>
+        </w:rPr>
+        <w:t xml:space="preserve">Waseem</w:t>
+      </w:r>
+    </w:p>
+    <w:p>
+      <w:pPr>
+        <w:rPr/>
+      </w:pPr>
+      <w:r>
+        <w:rPr>
+          <w:rtl w:val="0"/>
+        </w:rPr>
+        <w:t xml:space="preserve">Yesterday worked on documentation. Today working on documentation. Blockers - </w:t>
       </w:r>
     </w:p>
     <w:sectPr>

</xml_diff>